<commit_message>
Se actualizo mis comandos
</commit_message>
<xml_diff>
--- a/Pruebasss/Comandos.docx
+++ b/Pruebasss/Comandos.docx
@@ -3,11 +3,10 @@
 <w:document xmlns:wpc="http://schemas.microsoft.com/office/word/2010/wordprocessingCanvas" xmlns:mc="http://schemas.openxmlformats.org/markup-compatibility/2006" xmlns:o="urn:schemas-microsoft-com:office:office" xmlns:r="http://schemas.openxmlformats.org/officeDocument/2006/relationships" xmlns:m="http://schemas.openxmlformats.org/officeDocument/2006/math" xmlns:v="urn:schemas-microsoft-com:vml" xmlns:wp14="http://schemas.microsoft.com/office/word/2010/wordprocessingDrawing" xmlns:wp="http://schemas.openxmlformats.org/drawingml/2006/wordprocessingDrawing" xmlns:w10="urn:schemas-microsoft-com:office:word" xmlns:w="http://schemas.openxmlformats.org/wordprocessingml/2006/main" xmlns:w14="http://schemas.microsoft.com/office/word/2010/wordml" xmlns:w15="http://schemas.microsoft.com/office/word/2012/wordml" xmlns:wpg="http://schemas.microsoft.com/office/word/2010/wordprocessingGroup" xmlns:wpi="http://schemas.microsoft.com/office/word/2010/wordprocessingInk" xmlns:wne="http://schemas.microsoft.com/office/word/2006/wordml" xmlns:wps="http://schemas.microsoft.com/office/word/2010/wordprocessingShape" mc:Ignorable="w14 w15 wp14">
   <w:body>
     <w:p>
-      <w:bookmarkStart w:id="0" w:name="_GoBack"/>
-      <w:bookmarkEnd w:id="0"/>
       <w:r>
         <w:rPr>
           <w:noProof/>
+          <w:lang w:eastAsia="es-MX"/>
         </w:rPr>
         <mc:AlternateContent>
           <mc:Choice Requires="wps">
@@ -761,6 +760,16 @@
       </w:r>
     </w:p>
     <w:p>
+      <w:proofErr w:type="spellStart"/>
+      <w:r>
+        <w:t>Ls</w:t>
+      </w:r>
+      <w:proofErr w:type="spellEnd"/>
+      <w:r>
+        <w:t>: muestra los archivos y carpetas dentro de una carpeta.</w:t>
+      </w:r>
+    </w:p>
+    <w:p>
       <w:r>
         <w:t>COMANDO CONSOLA</w:t>
       </w:r>
@@ -935,13 +944,13 @@
           <w:lang w:eastAsia="es-MX"/>
         </w:rPr>
         <w:drawing>
-          <wp:anchor distT="0" distB="0" distL="114300" distR="114300" simplePos="0" relativeHeight="251663360" behindDoc="0" locked="0" layoutInCell="1" allowOverlap="1" wp14:anchorId="64FF14E4" wp14:editId="28D1643E">
+          <wp:anchor distT="0" distB="0" distL="114300" distR="114300" simplePos="0" relativeHeight="251663360" behindDoc="0" locked="0" layoutInCell="1" allowOverlap="1" wp14:anchorId="07837225" wp14:editId="58BE9D87">
             <wp:simplePos x="0" y="0"/>
             <wp:positionH relativeFrom="margin">
-              <wp:posOffset>967105</wp:posOffset>
+              <wp:posOffset>1033780</wp:posOffset>
             </wp:positionH>
             <wp:positionV relativeFrom="paragraph">
-              <wp:posOffset>708660</wp:posOffset>
+              <wp:posOffset>3810</wp:posOffset>
             </wp:positionV>
             <wp:extent cx="3315335" cy="3057525"/>
             <wp:effectExtent l="0" t="0" r="0" b="9525"/>
@@ -991,6 +1000,36 @@
           </wp:anchor>
         </w:drawing>
       </w:r>
+    </w:p>
+    <w:p>
+      <w:r>
+        <w:tab/>
+      </w:r>
+    </w:p>
+    <w:p/>
+    <w:p/>
+    <w:p/>
+    <w:p/>
+    <w:p/>
+    <w:p/>
+    <w:p/>
+    <w:p/>
+    <w:p/>
+    <w:p/>
+    <w:p>
+      <w:r>
+        <w:t xml:space="preserve">El ultimo de hacer </w:t>
+      </w:r>
+      <w:proofErr w:type="spellStart"/>
+      <w:r>
+        <w:t>commit</w:t>
+      </w:r>
+      <w:proofErr w:type="spellEnd"/>
+      <w:r>
+        <w:t xml:space="preserve"> aparte de mi fue frencho.</w:t>
+      </w:r>
+      <w:bookmarkStart w:id="0" w:name="_GoBack"/>
+      <w:bookmarkEnd w:id="0"/>
     </w:p>
     <w:sectPr>
       <w:headerReference w:type="default" r:id="rId8"/>
@@ -1835,7 +1874,7 @@
 </file>
 
 <file path=customXml/itemProps1.xml><?xml version="1.0" encoding="utf-8"?>
-<ds:datastoreItem xmlns:ds="http://schemas.openxmlformats.org/officeDocument/2006/customXml" ds:itemID="{C1E703A6-B46D-4035-A5DD-A3B164291AE0}">
+<ds:datastoreItem xmlns:ds="http://schemas.openxmlformats.org/officeDocument/2006/customXml" ds:itemID="{79489FBE-C3AA-4C7A-98FF-88C523BBBFAF}">
   <ds:schemaRefs>
     <ds:schemaRef ds:uri="http://schemas.openxmlformats.org/officeDocument/2006/bibliography"/>
   </ds:schemaRefs>

</xml_diff>